<commit_message>
finish project 1 UD
</commit_message>
<xml_diff>
--- a/Semester_2/Research Methodology/Proposal.docx
+++ b/Semester_2/Research Methodology/Proposal.docx
@@ -2395,7 +2395,17 @@
           <w:noProof/>
           <w:lang w:val="en-US"/>
         </w:rPr>
-        <w:t>Despite the praise and benefits of PBLs, there exists some concerns surrounding the understanding of the nuanced interactions between peers that occur during the session.</w:t>
+        <w:t xml:space="preserve">Despite the praise and benefits of PBLs, there </w:t>
+      </w:r>
+      <w:r>
+        <w:t>exist</w:t>
+      </w:r>
+      <w:r>
+        <w:rPr>
+          <w:noProof/>
+          <w:lang w:val="en-US"/>
+        </w:rPr>
+        <w:t xml:space="preserve"> some concerns surrounding the understanding of the nuanced interactions between peers that occur during the session.</w:t>
       </w:r>
       <w:r>
         <w:rPr>
@@ -2431,6 +2441,13 @@
           <w:lang w:val="en-US"/>
         </w:rPr>
         <w:t>etwork patterns associated with underperforming students, which may allow for early intervention strategies</w:t>
+      </w:r>
+      <w:r>
+        <w:rPr>
+          <w:noProof/>
+          <w:lang w:val="en-US"/>
+        </w:rPr>
+        <w:t>.</w:t>
       </w:r>
       <w:r>
         <w:rPr>
@@ -7238,6 +7255,13 @@
           <w:noProof/>
           <w:lang w:val="en-US"/>
         </w:rPr>
+        <w:t>ruary</w:t>
+      </w:r>
+      <w:r>
+        <w:rPr>
+          <w:noProof/>
+          <w:lang w:val="en-US"/>
+        </w:rPr>
         <w:t xml:space="preserve"> 2026</w:t>
       </w:r>
     </w:p>
@@ -12795,6 +12819,7 @@
   <w:style w:type="character" w:default="1" w:styleId="DefaultParagraphFont">
     <w:name w:val="Default Paragraph Font"/>
     <w:uiPriority w:val="1"/>
+    <w:semiHidden/>
     <w:unhideWhenUsed/>
   </w:style>
   <w:style w:type="table" w:default="1" w:styleId="TableNormal">

</xml_diff>